<commit_message>
Uploaded the files concerning the axis the teacher wanted
</commit_message>
<xml_diff>
--- a/files/Matières/Allemand/T1/Prof allemand/012 DST D'allemand du 13 05 2021.docx
+++ b/files/Matières/Allemand/T1/Prof allemand/012 DST D'allemand du 13 05 2021.docx
@@ -9,8 +9,8 @@
         <w:tblLook w:val="04A0" w:firstRow="1" w:lastRow="0" w:firstColumn="1" w:lastColumn="0" w:noHBand="0" w:noVBand="1"/>
       </w:tblPr>
       <w:tblGrid>
-        <w:gridCol w:w="1413"/>
-        <w:gridCol w:w="7649"/>
+        <w:gridCol w:w="1696"/>
+        <w:gridCol w:w="7366"/>
       </w:tblGrid>
       <w:tr>
         <w:tc>
@@ -102,8 +102,8 @@
               <w:tblLook w:val="04A0" w:firstRow="1" w:lastRow="0" w:firstColumn="1" w:lastColumn="0" w:noHBand="0" w:noVBand="1"/>
             </w:tblPr>
             <w:tblGrid>
-              <w:gridCol w:w="3711"/>
-              <w:gridCol w:w="3712"/>
+              <w:gridCol w:w="3569"/>
+              <w:gridCol w:w="3571"/>
             </w:tblGrid>
             <w:tr>
               <w:tc>
@@ -236,8 +236,8 @@
               <w:tblLook w:val="04A0" w:firstRow="1" w:lastRow="0" w:firstColumn="1" w:lastColumn="0" w:noHBand="0" w:noVBand="1"/>
             </w:tblPr>
             <w:tblGrid>
-              <w:gridCol w:w="3711"/>
-              <w:gridCol w:w="3712"/>
+              <w:gridCol w:w="3572"/>
+              <w:gridCol w:w="3568"/>
             </w:tblGrid>
             <w:tr>
               <w:tc>
@@ -254,7 +254,11 @@
                 <w:tcPr>
                   <w:tcW w:w="3712" w:type="dxa"/>
                 </w:tcPr>
-                <w:p/>
+                <w:p>
+                  <w:r>
+                    <w:t>On lui propose un job come garçon d’ascenseur qu’il prend</w:t>
+                  </w:r>
+                </w:p>
               </w:tc>
             </w:tr>
             <w:tr>
@@ -272,7 +276,24 @@
                 <w:tcPr>
                   <w:tcW w:w="3712" w:type="dxa"/>
                 </w:tcPr>
-                <w:p/>
+                <w:p>
+                  <w:r>
+                    <w:t xml:space="preserve">allemand immigrant </w:t>
+                  </w:r>
+                  <w:proofErr w:type="spellStart"/>
+                  <w:r>
+                    <w:t>au</w:t>
+                  </w:r>
+                  <w:proofErr w:type="spellEnd"/>
+                  <w:r>
+                    <w:t xml:space="preserve"> </w:t>
+                  </w:r>
+                  <w:proofErr w:type="spellStart"/>
+                  <w:r>
+                    <w:t>états-unis</w:t>
+                  </w:r>
+                  <w:proofErr w:type="spellEnd"/>
+                </w:p>
               </w:tc>
             </w:tr>
             <w:tr>
@@ -290,7 +311,11 @@
                 <w:tcPr>
                   <w:tcW w:w="3712" w:type="dxa"/>
                 </w:tcPr>
-                <w:p/>
+                <w:p>
+                  <w:r>
+                    <w:t>favorable</w:t>
+                  </w:r>
+                </w:p>
               </w:tc>
             </w:tr>
             <w:tr>
@@ -308,7 +333,19 @@
                 <w:tcPr>
                   <w:tcW w:w="3712" w:type="dxa"/>
                 </w:tcPr>
-                <w:p/>
+                <w:p>
+                  <w:r>
+                    <w:t xml:space="preserve">Aux </w:t>
+                  </w:r>
+                  <w:proofErr w:type="spellStart"/>
+                  <w:r>
+                    <w:t>états-unis</w:t>
+                  </w:r>
+                  <w:proofErr w:type="spellEnd"/>
+                  <w:r>
+                    <w:t xml:space="preserve"> il est facile de progresser dans son métier.</w:t>
+                  </w:r>
+                </w:p>
               </w:tc>
             </w:tr>
           </w:tbl>
@@ -337,8 +374,8 @@
               <w:tblLook w:val="04A0" w:firstRow="1" w:lastRow="0" w:firstColumn="1" w:lastColumn="0" w:noHBand="0" w:noVBand="1"/>
             </w:tblPr>
             <w:tblGrid>
-              <w:gridCol w:w="3711"/>
-              <w:gridCol w:w="3712"/>
+              <w:gridCol w:w="3578"/>
+              <w:gridCol w:w="3562"/>
             </w:tblGrid>
             <w:tr>
               <w:tc>
@@ -415,25 +452,438 @@
           <w:p/>
         </w:tc>
       </w:tr>
+      <w:tr>
+        <w:tc>
+          <w:tcPr>
+            <w:tcW w:w="1413" w:type="dxa"/>
+          </w:tcPr>
+          <w:p>
+            <w:r>
+              <w:t>Environnement</w:t>
+            </w:r>
+          </w:p>
+        </w:tc>
+        <w:tc>
+          <w:tcPr>
+            <w:tcW w:w="7649" w:type="dxa"/>
+          </w:tcPr>
+          <w:p>
+            <w:r>
+              <w:t xml:space="preserve">Ce qui les </w:t>
+            </w:r>
+            <w:proofErr w:type="spellStart"/>
+            <w:r>
+              <w:t>relit</w:t>
+            </w:r>
+            <w:proofErr w:type="spellEnd"/>
+            <w:r>
+              <w:t xml:space="preserve"> tout de suite sont la langue allemande et qu’ils soient des immigrés. Il est rare de rencontrer un autre allemand donc elle tente de le garder à </w:t>
+            </w:r>
+            <w:proofErr w:type="gramStart"/>
+            <w:r>
+              <w:t>tous</w:t>
+            </w:r>
+            <w:proofErr w:type="gramEnd"/>
+            <w:r>
+              <w:t xml:space="preserve"> prix. Cela fait 30 ans qu’elle est en Amérique. Elle vente le métier de lift boy,</w:t>
+            </w:r>
+            <w:r>
+              <w:t xml:space="preserve"> il a vite des contact important et peut rapidement progresser dans la hiérarchie. </w:t>
+            </w:r>
+            <w:r>
+              <w:t>On peut progresser aussi vite que l’on peut chuter.</w:t>
+            </w:r>
+          </w:p>
+        </w:tc>
+      </w:tr>
     </w:tbl>
     <w:p/>
     <w:p>
-      <w:r>
-        <w:t>a</w:t>
+      <w:pPr>
+        <w:rPr>
+          <w:b/>
+          <w:bCs/>
+          <w:u w:val="single"/>
+        </w:rPr>
+      </w:pPr>
+      <w:r>
+        <w:rPr>
+          <w:b/>
+          <w:bCs/>
+          <w:u w:val="single"/>
+        </w:rPr>
+        <w:t>2</w:t>
+      </w:r>
+      <w:r>
+        <w:rPr>
+          <w:b/>
+          <w:bCs/>
+          <w:u w:val="single"/>
+        </w:rPr>
+        <w:t xml:space="preserve"> Compréhension de l’écrit</w:t>
+      </w:r>
+    </w:p>
+    <w:p>
+      <w:r>
+        <w:t>Le document qui nous est présenté est un</w:t>
+      </w:r>
+      <w:r>
+        <w:t xml:space="preserve"> dialogue</w:t>
+      </w:r>
+      <w:r>
+        <w:t xml:space="preserve"> </w:t>
+      </w:r>
+      <w:r>
+        <w:t>à but informati</w:t>
+      </w:r>
+      <w:r>
+        <w:t>f</w:t>
+      </w:r>
+      <w:r>
+        <w:t xml:space="preserve"> destin</w:t>
+      </w:r>
+      <w:r>
+        <w:t>ée</w:t>
+      </w:r>
+      <w:r>
+        <w:t xml:space="preserve"> à tous les lecteurs. Le titre est « </w:t>
+      </w:r>
+      <w:proofErr w:type="spellStart"/>
+      <w:r>
+        <w:t>Amerika</w:t>
+      </w:r>
+      <w:proofErr w:type="spellEnd"/>
+      <w:r>
+        <w:t> » écrit par Franz Kafka</w:t>
+      </w:r>
+      <w:r>
+        <w:t>,</w:t>
+      </w:r>
+      <w:r>
+        <w:t xml:space="preserve"> </w:t>
+      </w:r>
+      <w:r>
+        <w:t xml:space="preserve">paru </w:t>
+      </w:r>
+      <w:r>
+        <w:t xml:space="preserve">en 1924. </w:t>
+      </w:r>
+      <w:r>
+        <w:t xml:space="preserve">Le thème principal est l’immigration, l’extrait se déroule dans un hôtel continental au Etats-Unis. Les personnages impliqués sont </w:t>
+      </w:r>
+      <w:r>
+        <w:t xml:space="preserve">Karl </w:t>
+      </w:r>
+      <w:r>
+        <w:rPr>
+          <w:lang w:val="de-DE"/>
+        </w:rPr>
+        <w:t>Ro</w:t>
+      </w:r>
+      <w:r>
+        <w:rPr>
+          <w:lang w:val="de-DE"/>
+        </w:rPr>
+        <w:t>ß</w:t>
+      </w:r>
+      <w:r>
+        <w:rPr>
+          <w:lang w:val="de-DE"/>
+        </w:rPr>
+        <w:t>man</w:t>
+      </w:r>
+      <w:r>
+        <w:rPr>
+          <w:lang w:val="de-DE"/>
+        </w:rPr>
+        <w:t>n</w:t>
+      </w:r>
+      <w:r>
+        <w:t>, 1</w:t>
+      </w:r>
+      <w:r>
+        <w:t>5</w:t>
+      </w:r>
+      <w:r>
+        <w:t xml:space="preserve"> ans, Grete </w:t>
+      </w:r>
+      <w:r>
+        <w:rPr>
+          <w:lang w:val="de-DE"/>
+        </w:rPr>
+        <w:t>Mitzelbach</w:t>
+      </w:r>
+      <w:r>
+        <w:t>, 50 ans</w:t>
+      </w:r>
+      <w:r>
+        <w:t xml:space="preserve"> et</w:t>
+      </w:r>
+      <w:r>
+        <w:t xml:space="preserve"> un </w:t>
+      </w:r>
+      <w:r>
+        <w:t>lift boy</w:t>
+      </w:r>
+      <w:r>
+        <w:t>.</w:t>
+      </w:r>
+      <w:r>
+        <w:t xml:space="preserve"> </w:t>
+      </w:r>
+      <w:r>
+        <w:t>L</w:t>
+      </w:r>
+      <w:r>
+        <w:t>e dialogue</w:t>
+      </w:r>
+      <w:r>
+        <w:t xml:space="preserve"> se concentre sur l’intégration dans le monde du travail de l’h</w:t>
+      </w:r>
+      <w:r>
+        <w:t>ô</w:t>
+      </w:r>
+      <w:r>
+        <w:t>tel continental des immigrants aux Etats-Unis. Le point de vue de ce document leur est favorable car la morale que l’on peut retenir de l’extrait est qu’il est facile de progresser dans cet hôtel.</w:t>
+      </w:r>
+    </w:p>
+    <w:p/>
+    <w:p>
+      <w:r>
+        <w:t xml:space="preserve">Ce qui les </w:t>
+      </w:r>
+      <w:proofErr w:type="spellStart"/>
+      <w:r>
+        <w:t>relit</w:t>
+      </w:r>
+      <w:proofErr w:type="spellEnd"/>
+      <w:r>
+        <w:t xml:space="preserve"> tout de suite sont la langue allemande et qu’ils soient des immigrés. Il est rare de rencontrer un autre allemand donc elle tente de le garder à </w:t>
+      </w:r>
+      <w:proofErr w:type="gramStart"/>
+      <w:r>
+        <w:t>tous</w:t>
+      </w:r>
+      <w:proofErr w:type="gramEnd"/>
+      <w:r>
+        <w:t xml:space="preserve"> prix. Cela fait 30 ans qu’elle est en Amérique. Elle vente le métier de lift boy, il a vite des contact important et peut rapidement progresser dans la hiérarchie. On peut progresser aussi vite que l’on peut chuter.</w:t>
       </w:r>
     </w:p>
     <w:p/>
     <w:p>
       <w:pPr>
         <w:rPr>
-          <w:lang w:val="de-DE"/>
+          <w:b/>
+          <w:bCs/>
+          <w:u w:val="single"/>
         </w:rPr>
       </w:pPr>
       <w:r>
         <w:rPr>
-          <w:lang w:val="de-DE"/>
-        </w:rPr>
-        <w:t>ach</w:t>
+          <w:b/>
+          <w:bCs/>
+          <w:u w:val="single"/>
+        </w:rPr>
+        <w:t>Compréhension de l’ensemble du dossier :</w:t>
+      </w:r>
+    </w:p>
+    <w:p>
+      <w:r>
+        <w:t xml:space="preserve">Je trouve que le premier document correspond mieux à l’axe 1 </w:t>
+      </w:r>
+      <w:proofErr w:type="spellStart"/>
+      <w:r>
+        <w:t>Identität</w:t>
+      </w:r>
+      <w:proofErr w:type="spellEnd"/>
+      <w:r>
+        <w:t xml:space="preserve"> </w:t>
+      </w:r>
+      <w:proofErr w:type="spellStart"/>
+      <w:r>
+        <w:t>und</w:t>
+      </w:r>
+      <w:proofErr w:type="spellEnd"/>
+      <w:r>
+        <w:t xml:space="preserve"> </w:t>
+      </w:r>
+      <w:proofErr w:type="spellStart"/>
+      <w:r>
+        <w:t>Austauch</w:t>
+      </w:r>
+      <w:proofErr w:type="spellEnd"/>
+      <w:r>
+        <w:t xml:space="preserve"> car contrairement au second document, vantant la facilité d’intégration, il met plus en perspective les difficultés </w:t>
+      </w:r>
+      <w:r>
+        <w:t>que peuvent rencontrer les immigrants à la recherche de travail. Ainsi, le second document est une image utopique de l’immigration.</w:t>
+      </w:r>
+    </w:p>
+    <w:p/>
+    <w:p>
+      <w:pPr>
+        <w:rPr>
+          <w:lang w:val="de-DE"/>
+        </w:rPr>
+      </w:pPr>
+      <w:r>
+        <w:rPr>
+          <w:lang w:val="de-DE"/>
+        </w:rPr>
+        <w:t>3</w:t>
+      </w:r>
+      <w:r>
+        <w:rPr>
+          <w:lang w:val="de-DE"/>
+        </w:rPr>
+        <w:t xml:space="preserve">, </w:t>
+      </w:r>
+      <w:r>
+        <w:rPr>
+          <w:lang w:val="de-DE"/>
+        </w:rPr>
+        <w:t>A</w:t>
+      </w:r>
+    </w:p>
+    <w:p>
+      <w:pPr>
+        <w:ind w:firstLine="708"/>
+        <w:rPr>
+          <w:lang w:val="de-DE"/>
+        </w:rPr>
+      </w:pPr>
+      <w:r>
+        <w:rPr>
+          <w:lang w:val="de-DE"/>
+        </w:rPr>
+        <w:t xml:space="preserve">Das Erasmus Programm ist sehr nützlich, denn ein Student kann ein Bildungsreise machen. Das ist ein wichtiges Forschung, denn Mann kann </w:t>
+      </w:r>
+      <w:r>
+        <w:rPr>
+          <w:lang w:val="de-DE"/>
+        </w:rPr>
+        <w:t xml:space="preserve">neue freunde machen oder ein neues Domain entdecken. Eine Austausch Programme ist sehr nützlich. Wenn Mann </w:t>
+      </w:r>
+      <w:proofErr w:type="gramStart"/>
+      <w:r>
+        <w:rPr>
+          <w:lang w:val="de-DE"/>
+        </w:rPr>
+        <w:t>ist</w:t>
+      </w:r>
+      <w:proofErr w:type="gramEnd"/>
+      <w:r>
+        <w:rPr>
+          <w:lang w:val="de-DE"/>
+        </w:rPr>
+        <w:t xml:space="preserve"> allein im eine neues Land</w:t>
+      </w:r>
+      <w:r>
+        <w:rPr>
+          <w:lang w:val="de-DE"/>
+        </w:rPr>
+        <w:t xml:space="preserve"> oder Arbeit</w:t>
+      </w:r>
+      <w:r>
+        <w:rPr>
+          <w:lang w:val="de-DE"/>
+        </w:rPr>
+        <w:t xml:space="preserve">, hat er wenige Freuden. Mit ein Austausch Programme hat er viele Personen und er kann Freunde </w:t>
+      </w:r>
+      <w:r>
+        <w:rPr>
+          <w:lang w:val="de-DE"/>
+        </w:rPr>
+        <w:t>finden</w:t>
+      </w:r>
+      <w:r>
+        <w:rPr>
+          <w:lang w:val="de-DE"/>
+        </w:rPr>
+        <w:t xml:space="preserve">. Mit ihrer neue freunden </w:t>
+      </w:r>
+      <w:r>
+        <w:rPr>
+          <w:lang w:val="de-DE"/>
+        </w:rPr>
+        <w:t xml:space="preserve">kann er ein Wohnung teilen. Mit ihrer freunden kann er arbeiten zusammen. Mit ihrer </w:t>
+      </w:r>
+      <w:proofErr w:type="spellStart"/>
+      <w:r>
+        <w:rPr>
+          <w:lang w:val="de-DE"/>
+        </w:rPr>
+        <w:t>freunden</w:t>
+      </w:r>
+      <w:proofErr w:type="spellEnd"/>
+      <w:r>
+        <w:rPr>
+          <w:lang w:val="de-DE"/>
+        </w:rPr>
+        <w:t xml:space="preserve"> hat er nicht oder wenige Heimat. Aber, wenn Mann </w:t>
+      </w:r>
+      <w:proofErr w:type="gramStart"/>
+      <w:r>
+        <w:rPr>
+          <w:lang w:val="de-DE"/>
+        </w:rPr>
+        <w:t>ist</w:t>
+      </w:r>
+      <w:proofErr w:type="gramEnd"/>
+      <w:r>
+        <w:rPr>
+          <w:lang w:val="de-DE"/>
+        </w:rPr>
+        <w:t xml:space="preserve"> allein, hat er viel Heimat. Dann, eine Austausch Programme ist da für ihn. Erasmus ist eine sehr gut Programme für Europa, damals Mann muss in eine Austausch Programme begleichen.</w:t>
+      </w:r>
+      <w:r>
+        <w:rPr>
+          <w:lang w:val="de-DE"/>
+        </w:rPr>
+        <w:br w:type="page"/>
+      </w:r>
+    </w:p>
+    <w:p>
+      <w:pPr>
+        <w:rPr>
+          <w:lang w:val="de-DE"/>
+        </w:rPr>
+      </w:pPr>
+      <w:proofErr w:type="spellStart"/>
+      <w:r>
+        <w:rPr>
+          <w:lang w:val="de-DE"/>
+        </w:rPr>
+        <w:lastRenderedPageBreak/>
+        <w:t>Partager</w:t>
+      </w:r>
+      <w:proofErr w:type="spellEnd"/>
+      <w:r>
+        <w:rPr>
+          <w:lang w:val="de-DE"/>
+        </w:rPr>
+        <w:t xml:space="preserve"> = teilen</w:t>
+      </w:r>
+    </w:p>
+    <w:p>
+      <w:pPr>
+        <w:rPr>
+          <w:lang w:val="de-DE"/>
+        </w:rPr>
+      </w:pPr>
+      <w:proofErr w:type="spellStart"/>
+      <w:r>
+        <w:rPr>
+          <w:lang w:val="de-DE"/>
+        </w:rPr>
+        <w:t>Rejoindre</w:t>
+      </w:r>
+      <w:proofErr w:type="spellEnd"/>
+      <w:r>
+        <w:rPr>
+          <w:lang w:val="de-DE"/>
+        </w:rPr>
+        <w:t xml:space="preserve"> = begleichen</w:t>
       </w:r>
     </w:p>
     <w:sectPr>
@@ -899,6 +1349,21 @@
       </w:tblBorders>
     </w:tblPr>
   </w:style>
+  <w:style w:type="character" w:customStyle="1" w:styleId="fontstyle01">
+    <w:name w:val="fontstyle01"/>
+    <w:basedOn w:val="Policepardfaut"/>
+    <w:rsid w:val="00CF65BE"/>
+    <w:rPr>
+      <w:rFonts w:ascii="Arial-BoldMT" w:hAnsi="Arial-BoldMT" w:hint="default"/>
+      <w:b/>
+      <w:bCs/>
+      <w:i w:val="0"/>
+      <w:iCs w:val="0"/>
+      <w:color w:val="000000"/>
+      <w:sz w:val="24"/>
+      <w:szCs w:val="24"/>
+    </w:rPr>
+  </w:style>
 </w:styles>
 </file>
 

</xml_diff>